<commit_message>
Final Commit Experiment 2 with ScreenShots
</commit_message>
<xml_diff>
--- a/Experiment_2/Experiment_2.docx
+++ b/Experiment_2/Experiment_2.docx
@@ -56,6 +56,12 @@
       </w:r>
       <w:r>
         <w:rPr>
+          <w:b/>
+        </w:rPr>
+        <w:t xml:space="preserve"> </w:t>
+      </w:r>
+      <w:r>
+        <w:rPr>
           <w:bCs/>
         </w:rPr>
         <w:t>24BAI70</w:t>
@@ -114,6 +120,12 @@
       </w:r>
       <w:r>
         <w:rPr>
+          <w:b/>
+        </w:rPr>
+        <w:t xml:space="preserve"> </w:t>
+      </w:r>
+      <w:r>
+        <w:rPr>
           <w:bCs/>
         </w:rPr>
         <w:t>24AIT-KRG</w:t>
@@ -148,6 +160,12 @@
           <w:b/>
         </w:rPr>
         <w:t>Semester:</w:t>
+      </w:r>
+      <w:r>
+        <w:rPr>
+          <w:b/>
+        </w:rPr>
+        <w:t xml:space="preserve"> </w:t>
       </w:r>
       <w:r>
         <w:rPr>
@@ -843,21 +861,7 @@
           <w:rFonts w:ascii="Courier New" w:hAnsi="Courier New"/>
           <w:sz w:val="20"/>
         </w:rPr>
-        <w:t>(202,'Meera Nair'</w:t>
-      </w:r>
-      <w:r>
-        <w:rPr>
-          <w:rFonts w:ascii="Courier New" w:hAnsi="Courier New"/>
-          <w:sz w:val="20"/>
-        </w:rPr>
-        <w:t>,</w:t>
-      </w:r>
-      <w:r>
-        <w:rPr>
-          <w:rFonts w:ascii="Courier New" w:hAnsi="Courier New"/>
-          <w:sz w:val="20"/>
-        </w:rPr>
-        <w:t>'HR',26000,'2020-08-19'),</w:t>
+        <w:t>(202,'Meera Nair','HR',26000,'2020-08-19'),</w:t>
       </w:r>
     </w:p>
     <w:p>
@@ -1504,7 +1508,6 @@
           <w:ilvl w:val="0"/>
           <w:numId w:val="0"/>
         </w:numPr>
-        <w:ind w:left="360" w:hanging="360"/>
         <w:rPr>
           <w:b/>
           <w:bCs/>
@@ -1514,16 +1517,13 @@
       </w:pPr>
       <w:r>
         <w:rPr>
-          <w:b/>
-          <w:bCs/>
-          <w:sz w:val="26"/>
-          <w:szCs w:val="26"/>
+          <w:noProof/>
         </w:rPr>
         <w:drawing>
-          <wp:inline distT="0" distB="0" distL="0" distR="0" wp14:anchorId="4C3AC709" wp14:editId="0979D418">
-            <wp:extent cx="5486400" cy="1642745"/>
-            <wp:effectExtent l="0" t="0" r="0" b="0"/>
-            <wp:docPr id="2111046795" name="Picture 1"/>
+          <wp:inline distT="0" distB="0" distL="0" distR="0" wp14:anchorId="32100EFE" wp14:editId="2146EFF3">
+            <wp:extent cx="5295238" cy="4133333"/>
+            <wp:effectExtent l="0" t="0" r="1270" b="635"/>
+            <wp:docPr id="104491185" name="Picture 1"/>
             <wp:cNvGraphicFramePr>
               <a:graphicFrameLocks xmlns:a="http://schemas.openxmlformats.org/drawingml/2006/main" noChangeAspect="1"/>
             </wp:cNvGraphicFramePr>
@@ -1531,7 +1531,7 @@
               <a:graphicData uri="http://schemas.openxmlformats.org/drawingml/2006/picture">
                 <pic:pic xmlns:pic="http://schemas.openxmlformats.org/drawingml/2006/picture">
                   <pic:nvPicPr>
-                    <pic:cNvPr id="2111046795" name=""/>
+                    <pic:cNvPr id="104491185" name=""/>
                     <pic:cNvPicPr/>
                   </pic:nvPicPr>
                   <pic:blipFill>
@@ -1543,7 +1543,7 @@
                   <pic:spPr>
                     <a:xfrm>
                       <a:off x="0" y="0"/>
-                      <a:ext cx="5486400" cy="1642745"/>
+                      <a:ext cx="5295238" cy="4133333"/>
                     </a:xfrm>
                     <a:prstGeom prst="rect">
                       <a:avLst/>
@@ -1563,7 +1563,6 @@
           <w:ilvl w:val="0"/>
           <w:numId w:val="0"/>
         </w:numPr>
-        <w:ind w:left="360" w:hanging="360"/>
         <w:rPr>
           <w:b/>
           <w:bCs/>
@@ -1573,16 +1572,14 @@
       </w:pPr>
       <w:r>
         <w:rPr>
-          <w:b/>
-          <w:bCs/>
-          <w:sz w:val="26"/>
-          <w:szCs w:val="26"/>
-        </w:rPr>
+          <w:noProof/>
+        </w:rPr>
+        <w:lastRenderedPageBreak/>
         <w:drawing>
-          <wp:inline distT="0" distB="0" distL="0" distR="0" wp14:anchorId="3578C2CC" wp14:editId="6401CE7F">
-            <wp:extent cx="5486400" cy="1913890"/>
-            <wp:effectExtent l="0" t="0" r="0" b="0"/>
-            <wp:docPr id="1137445747" name="Picture 1"/>
+          <wp:inline distT="0" distB="0" distL="0" distR="0" wp14:anchorId="259A6032" wp14:editId="378CD7B9">
+            <wp:extent cx="5486400" cy="2469515"/>
+            <wp:effectExtent l="0" t="0" r="0" b="6985"/>
+            <wp:docPr id="616602952" name="Picture 1"/>
             <wp:cNvGraphicFramePr>
               <a:graphicFrameLocks xmlns:a="http://schemas.openxmlformats.org/drawingml/2006/main" noChangeAspect="1"/>
             </wp:cNvGraphicFramePr>
@@ -1590,7 +1587,7 @@
               <a:graphicData uri="http://schemas.openxmlformats.org/drawingml/2006/picture">
                 <pic:pic xmlns:pic="http://schemas.openxmlformats.org/drawingml/2006/picture">
                   <pic:nvPicPr>
-                    <pic:cNvPr id="1137445747" name=""/>
+                    <pic:cNvPr id="616602952" name=""/>
                     <pic:cNvPicPr/>
                   </pic:nvPicPr>
                   <pic:blipFill>
@@ -1602,7 +1599,7 @@
                   <pic:spPr>
                     <a:xfrm>
                       <a:off x="0" y="0"/>
-                      <a:ext cx="5486400" cy="1913890"/>
+                      <a:ext cx="5486400" cy="2469515"/>
                     </a:xfrm>
                     <a:prstGeom prst="rect">
                       <a:avLst/>
@@ -1622,7 +1619,6 @@
           <w:ilvl w:val="0"/>
           <w:numId w:val="0"/>
         </w:numPr>
-        <w:ind w:left="360" w:hanging="360"/>
         <w:rPr>
           <w:b/>
           <w:bCs/>
@@ -1632,16 +1628,13 @@
       </w:pPr>
       <w:r>
         <w:rPr>
-          <w:b/>
-          <w:bCs/>
-          <w:sz w:val="26"/>
-          <w:szCs w:val="26"/>
+          <w:noProof/>
         </w:rPr>
         <w:drawing>
-          <wp:inline distT="0" distB="0" distL="0" distR="0" wp14:anchorId="72E627DC" wp14:editId="02942321">
-            <wp:extent cx="3419952" cy="590632"/>
-            <wp:effectExtent l="0" t="0" r="9525" b="0"/>
-            <wp:docPr id="928800003" name="Picture 1"/>
+          <wp:inline distT="0" distB="0" distL="0" distR="0" wp14:anchorId="6D9D26D5" wp14:editId="2AFD8DB1">
+            <wp:extent cx="5486400" cy="3529330"/>
+            <wp:effectExtent l="0" t="0" r="0" b="0"/>
+            <wp:docPr id="678860446" name="Picture 1"/>
             <wp:cNvGraphicFramePr>
               <a:graphicFrameLocks xmlns:a="http://schemas.openxmlformats.org/drawingml/2006/main" noChangeAspect="1"/>
             </wp:cNvGraphicFramePr>
@@ -1649,7 +1642,7 @@
               <a:graphicData uri="http://schemas.openxmlformats.org/drawingml/2006/picture">
                 <pic:pic xmlns:pic="http://schemas.openxmlformats.org/drawingml/2006/picture">
                   <pic:nvPicPr>
-                    <pic:cNvPr id="928800003" name=""/>
+                    <pic:cNvPr id="678860446" name=""/>
                     <pic:cNvPicPr/>
                   </pic:nvPicPr>
                   <pic:blipFill>
@@ -1661,7 +1654,7 @@
                   <pic:spPr>
                     <a:xfrm>
                       <a:off x="0" y="0"/>
-                      <a:ext cx="3419952" cy="590632"/>
+                      <a:ext cx="5486400" cy="3529330"/>
                     </a:xfrm>
                     <a:prstGeom prst="rect">
                       <a:avLst/>
@@ -1681,7 +1674,6 @@
           <w:ilvl w:val="0"/>
           <w:numId w:val="0"/>
         </w:numPr>
-        <w:ind w:left="360" w:hanging="360"/>
         <w:rPr>
           <w:b/>
           <w:bCs/>
@@ -1697,7 +1689,30 @@
           <w:ilvl w:val="0"/>
           <w:numId w:val="0"/>
         </w:numPr>
-        <w:ind w:left="360" w:hanging="360"/>
+        <w:rPr>
+          <w:noProof/>
+        </w:rPr>
+      </w:pPr>
+    </w:p>
+    <w:p>
+      <w:pPr>
+        <w:pStyle w:val="ListBullet"/>
+        <w:numPr>
+          <w:ilvl w:val="0"/>
+          <w:numId w:val="0"/>
+        </w:numPr>
+        <w:rPr>
+          <w:noProof/>
+        </w:rPr>
+      </w:pPr>
+    </w:p>
+    <w:p>
+      <w:pPr>
+        <w:pStyle w:val="ListBullet"/>
+        <w:numPr>
+          <w:ilvl w:val="0"/>
+          <w:numId w:val="0"/>
+        </w:numPr>
         <w:rPr>
           <w:b/>
           <w:bCs/>
@@ -1707,16 +1722,14 @@
       </w:pPr>
       <w:r>
         <w:rPr>
-          <w:b/>
-          <w:bCs/>
-          <w:sz w:val="26"/>
-          <w:szCs w:val="26"/>
-        </w:rPr>
+          <w:noProof/>
+        </w:rPr>
+        <w:lastRenderedPageBreak/>
         <w:drawing>
-          <wp:inline distT="0" distB="0" distL="0" distR="0" wp14:anchorId="741D4D5E" wp14:editId="232E16B2">
-            <wp:extent cx="5163271" cy="1238423"/>
+          <wp:inline distT="0" distB="0" distL="0" distR="0" wp14:anchorId="4F1A1BC1" wp14:editId="130C939D">
+            <wp:extent cx="5486400" cy="2957885"/>
             <wp:effectExtent l="0" t="0" r="0" b="0"/>
-            <wp:docPr id="1905238834" name="Picture 1"/>
+            <wp:docPr id="784620090" name="Picture 1"/>
             <wp:cNvGraphicFramePr>
               <a:graphicFrameLocks xmlns:a="http://schemas.openxmlformats.org/drawingml/2006/main" noChangeAspect="1"/>
             </wp:cNvGraphicFramePr>
@@ -1724,7 +1737,7 @@
               <a:graphicData uri="http://schemas.openxmlformats.org/drawingml/2006/picture">
                 <pic:pic xmlns:pic="http://schemas.openxmlformats.org/drawingml/2006/picture">
                   <pic:nvPicPr>
-                    <pic:cNvPr id="1905238834" name=""/>
+                    <pic:cNvPr id="784620090" name=""/>
                     <pic:cNvPicPr/>
                   </pic:nvPicPr>
                   <pic:blipFill>
@@ -1736,7 +1749,7 @@
                   <pic:spPr>
                     <a:xfrm>
                       <a:off x="0" y="0"/>
-                      <a:ext cx="5163271" cy="1238423"/>
+                      <a:ext cx="5487778" cy="2958628"/>
                     </a:xfrm>
                     <a:prstGeom prst="rect">
                       <a:avLst/>
@@ -1756,7 +1769,6 @@
           <w:ilvl w:val="0"/>
           <w:numId w:val="0"/>
         </w:numPr>
-        <w:ind w:left="360" w:hanging="360"/>
         <w:rPr>
           <w:b/>
           <w:bCs/>
@@ -1764,33 +1776,15 @@
           <w:szCs w:val="26"/>
         </w:rPr>
       </w:pPr>
-    </w:p>
-    <w:p>
-      <w:pPr>
-        <w:pStyle w:val="ListBullet"/>
-        <w:numPr>
-          <w:ilvl w:val="0"/>
-          <w:numId w:val="0"/>
-        </w:numPr>
-        <w:rPr>
-          <w:b/>
-          <w:bCs/>
-          <w:sz w:val="26"/>
-          <w:szCs w:val="26"/>
-        </w:rPr>
-      </w:pPr>
-      <w:r>
-        <w:rPr>
-          <w:b/>
-          <w:bCs/>
-          <w:sz w:val="26"/>
-          <w:szCs w:val="26"/>
+      <w:r>
+        <w:rPr>
+          <w:noProof/>
         </w:rPr>
         <w:drawing>
-          <wp:inline distT="0" distB="0" distL="0" distR="0" wp14:anchorId="34266B07" wp14:editId="40E4C036">
-            <wp:extent cx="5391902" cy="1524213"/>
+          <wp:inline distT="0" distB="0" distL="0" distR="0" wp14:anchorId="77398957" wp14:editId="7783E59D">
+            <wp:extent cx="5486400" cy="3434963"/>
             <wp:effectExtent l="0" t="0" r="0" b="0"/>
-            <wp:docPr id="1266694913" name="Picture 1"/>
+            <wp:docPr id="1809680614" name="Picture 1"/>
             <wp:cNvGraphicFramePr>
               <a:graphicFrameLocks xmlns:a="http://schemas.openxmlformats.org/drawingml/2006/main" noChangeAspect="1"/>
             </wp:cNvGraphicFramePr>
@@ -1798,7 +1792,7 @@
               <a:graphicData uri="http://schemas.openxmlformats.org/drawingml/2006/picture">
                 <pic:pic xmlns:pic="http://schemas.openxmlformats.org/drawingml/2006/picture">
                   <pic:nvPicPr>
-                    <pic:cNvPr id="1266694913" name=""/>
+                    <pic:cNvPr id="1809680614" name=""/>
                     <pic:cNvPicPr/>
                   </pic:nvPicPr>
                   <pic:blipFill>
@@ -1810,7 +1804,7 @@
                   <pic:spPr>
                     <a:xfrm>
                       <a:off x="0" y="0"/>
-                      <a:ext cx="5391902" cy="1524213"/>
+                      <a:ext cx="5489831" cy="3437111"/>
                     </a:xfrm>
                     <a:prstGeom prst="rect">
                       <a:avLst/>
@@ -1830,7 +1824,6 @@
           <w:ilvl w:val="0"/>
           <w:numId w:val="0"/>
         </w:numPr>
-        <w:ind w:left="360" w:hanging="360"/>
         <w:rPr>
           <w:b/>
           <w:bCs/>
@@ -1838,34 +1831,16 @@
           <w:szCs w:val="26"/>
         </w:rPr>
       </w:pPr>
-    </w:p>
-    <w:p>
-      <w:pPr>
-        <w:pStyle w:val="ListBullet"/>
-        <w:numPr>
-          <w:ilvl w:val="0"/>
-          <w:numId w:val="0"/>
-        </w:numPr>
-        <w:ind w:left="360" w:hanging="360"/>
-        <w:rPr>
-          <w:b/>
-          <w:bCs/>
-          <w:sz w:val="26"/>
-          <w:szCs w:val="26"/>
-        </w:rPr>
-      </w:pPr>
-      <w:r>
-        <w:rPr>
-          <w:b/>
-          <w:bCs/>
-          <w:sz w:val="26"/>
-          <w:szCs w:val="26"/>
-        </w:rPr>
+      <w:r>
+        <w:rPr>
+          <w:noProof/>
+        </w:rPr>
+        <w:lastRenderedPageBreak/>
         <w:drawing>
-          <wp:inline distT="0" distB="0" distL="0" distR="0" wp14:anchorId="2DD42968" wp14:editId="323EC239">
-            <wp:extent cx="5486400" cy="1720850"/>
-            <wp:effectExtent l="0" t="0" r="0" b="0"/>
-            <wp:docPr id="633127678" name="Picture 1"/>
+          <wp:inline distT="0" distB="0" distL="0" distR="0" wp14:anchorId="36D6E9A7" wp14:editId="5DAB4A32">
+            <wp:extent cx="5486400" cy="2608027"/>
+            <wp:effectExtent l="0" t="0" r="0" b="1905"/>
+            <wp:docPr id="172847778" name="Picture 1"/>
             <wp:cNvGraphicFramePr>
               <a:graphicFrameLocks xmlns:a="http://schemas.openxmlformats.org/drawingml/2006/main" noChangeAspect="1"/>
             </wp:cNvGraphicFramePr>
@@ -1873,7 +1848,7 @@
               <a:graphicData uri="http://schemas.openxmlformats.org/drawingml/2006/picture">
                 <pic:pic xmlns:pic="http://schemas.openxmlformats.org/drawingml/2006/picture">
                   <pic:nvPicPr>
-                    <pic:cNvPr id="633127678" name=""/>
+                    <pic:cNvPr id="172847778" name=""/>
                     <pic:cNvPicPr/>
                   </pic:nvPicPr>
                   <pic:blipFill>
@@ -1885,7 +1860,7 @@
                   <pic:spPr>
                     <a:xfrm>
                       <a:off x="0" y="0"/>
-                      <a:ext cx="5486400" cy="1720850"/>
+                      <a:ext cx="5491243" cy="2610329"/>
                     </a:xfrm>
                     <a:prstGeom prst="rect">
                       <a:avLst/>
@@ -1905,7 +1880,6 @@
           <w:ilvl w:val="0"/>
           <w:numId w:val="0"/>
         </w:numPr>
-        <w:ind w:left="360" w:hanging="360"/>
         <w:rPr>
           <w:b/>
           <w:bCs/>
@@ -1913,35 +1887,15 @@
           <w:szCs w:val="26"/>
         </w:rPr>
       </w:pPr>
-    </w:p>
-    <w:p>
-      <w:pPr>
-        <w:pStyle w:val="ListBullet"/>
-        <w:numPr>
-          <w:ilvl w:val="0"/>
-          <w:numId w:val="0"/>
-        </w:numPr>
-        <w:ind w:left="360" w:hanging="360"/>
-        <w:rPr>
-          <w:b/>
-          <w:bCs/>
-          <w:sz w:val="26"/>
-          <w:szCs w:val="26"/>
-        </w:rPr>
-      </w:pPr>
-      <w:r>
-        <w:rPr>
-          <w:b/>
-          <w:bCs/>
-          <w:sz w:val="26"/>
-          <w:szCs w:val="26"/>
-        </w:rPr>
-        <w:lastRenderedPageBreak/>
+      <w:r>
+        <w:rPr>
+          <w:noProof/>
+        </w:rPr>
         <w:drawing>
-          <wp:inline distT="0" distB="0" distL="0" distR="0" wp14:anchorId="7846D92F" wp14:editId="5106EAB1">
-            <wp:extent cx="5134692" cy="1971950"/>
-            <wp:effectExtent l="0" t="0" r="8890" b="9525"/>
-            <wp:docPr id="874819881" name="Picture 1"/>
+          <wp:inline distT="0" distB="0" distL="0" distR="0" wp14:anchorId="1A4CB7FA" wp14:editId="264EEA61">
+            <wp:extent cx="5485962" cy="3275661"/>
+            <wp:effectExtent l="0" t="0" r="635" b="1270"/>
+            <wp:docPr id="1514481755" name="Picture 1"/>
             <wp:cNvGraphicFramePr>
               <a:graphicFrameLocks xmlns:a="http://schemas.openxmlformats.org/drawingml/2006/main" noChangeAspect="1"/>
             </wp:cNvGraphicFramePr>
@@ -1949,7 +1903,7 @@
               <a:graphicData uri="http://schemas.openxmlformats.org/drawingml/2006/picture">
                 <pic:pic xmlns:pic="http://schemas.openxmlformats.org/drawingml/2006/picture">
                   <pic:nvPicPr>
-                    <pic:cNvPr id="874819881" name=""/>
+                    <pic:cNvPr id="1514481755" name=""/>
                     <pic:cNvPicPr/>
                   </pic:nvPicPr>
                   <pic:blipFill>
@@ -1961,7 +1915,7 @@
                   <pic:spPr>
                     <a:xfrm>
                       <a:off x="0" y="0"/>
-                      <a:ext cx="5134692" cy="1971950"/>
+                      <a:ext cx="5489399" cy="3277713"/>
                     </a:xfrm>
                     <a:prstGeom prst="rect">
                       <a:avLst/>

</xml_diff>